<commit_message>
Prueba de funcionamiento en otra compu
</commit_message>
<xml_diff>
--- a/Proyecto Final Curso RESTful API JulioSaenz.docx
+++ b/Proyecto Final Curso RESTful API JulioSaenz.docx
@@ -1,10 +1,11 @@
 
 <file path=word/document.xml><?xml version="1.0" encoding="utf-8"?>
-<w:document xmlns:wpc="http://schemas.microsoft.com/office/word/2010/wordprocessingCanvas" xmlns:cx="http://schemas.microsoft.com/office/drawing/2014/chartex" xmlns:cx1="http://schemas.microsoft.com/office/drawing/2015/9/8/chartex" xmlns:cx2="http://schemas.microsoft.com/office/drawing/2015/10/21/chartex" xmlns:cx3="http://schemas.microsoft.com/office/drawing/2016/5/9/chartex" xmlns:cx4="http://schemas.microsoft.com/office/drawing/2016/5/10/chartex" xmlns:cx5="http://schemas.microsoft.com/office/drawing/2016/5/11/chartex" xmlns:cx6="http://schemas.microsoft.com/office/drawing/2016/5/12/chartex" xmlns:cx7="http://schemas.microsoft.com/office/drawing/2016/5/13/chartex" xmlns:cx8="http://schemas.microsoft.com/office/drawing/2016/5/14/chartex" xmlns:mc="http://schemas.openxmlformats.org/markup-compatibility/2006" xmlns:aink="http://schemas.microsoft.com/office/drawing/2016/ink" xmlns:am3d="http://schemas.microsoft.com/office/drawing/2017/model3d" xmlns:o="urn:schemas-microsoft-com:office:office" xmlns:oel="http://schemas.microsoft.com/office/2019/extlst" xmlns:r="http://schemas.openxmlformats.org/officeDocument/2006/relationships" xmlns:m="http://schemas.openxmlformats.org/officeDocument/2006/math" xmlns:v="urn:schemas-microsoft-com:vml" xmlns:wp14="http://schemas.microsoft.com/office/word/2010/wordprocessingDrawing" xmlns:wp="http://schemas.openxmlformats.org/drawingml/2006/wordprocessingDrawing" xmlns:w10="urn:schemas-microsoft-com:office:word" xmlns:w="http://schemas.openxmlformats.org/wordprocessingml/2006/main" xmlns:w14="http://schemas.microsoft.com/office/word/2010/wordml" xmlns:w15="http://schemas.microsoft.com/office/word/2012/wordml" xmlns:w16cex="http://schemas.microsoft.com/office/word/2018/wordml/cex" xmlns:w16cid="http://schemas.microsoft.com/office/word/2016/wordml/cid" xmlns:w16="http://schemas.microsoft.com/office/word/2018/wordml" xmlns:w16du="http://schemas.microsoft.com/office/word/2023/wordml/word16du" xmlns:w16sdtdh="http://schemas.microsoft.com/office/word/2020/wordml/sdtdatahash" xmlns:w16se="http://schemas.microsoft.com/office/word/2015/wordml/symex" xmlns:wpg="http://schemas.microsoft.com/office/word/2010/wordprocessingGroup" xmlns:wpi="http://schemas.microsoft.com/office/word/2010/wordprocessingInk" xmlns:wne="http://schemas.microsoft.com/office/word/2006/wordml" xmlns:wps="http://schemas.microsoft.com/office/word/2010/wordprocessingShape" mc:Ignorable="w14 w15 w16se w16cid w16 w16cex w16sdtdh w16du wp14">
+<w:document xmlns:wpc="http://schemas.microsoft.com/office/word/2010/wordprocessingCanvas" xmlns:cx="http://schemas.microsoft.com/office/drawing/2014/chartex" xmlns:cx1="http://schemas.microsoft.com/office/drawing/2015/9/8/chartex" xmlns:mc="http://schemas.openxmlformats.org/markup-compatibility/2006" xmlns:o="urn:schemas-microsoft-com:office:office" xmlns:r="http://schemas.openxmlformats.org/officeDocument/2006/relationships" xmlns:m="http://schemas.openxmlformats.org/officeDocument/2006/math" xmlns:v="urn:schemas-microsoft-com:vml" xmlns:wp14="http://schemas.microsoft.com/office/word/2010/wordprocessingDrawing" xmlns:wp="http://schemas.openxmlformats.org/drawingml/2006/wordprocessingDrawing" xmlns:w10="urn:schemas-microsoft-com:office:word" xmlns:w="http://schemas.openxmlformats.org/wordprocessingml/2006/main" xmlns:w14="http://schemas.microsoft.com/office/word/2010/wordml" xmlns:w15="http://schemas.microsoft.com/office/word/2012/wordml" xmlns:w16se="http://schemas.microsoft.com/office/word/2015/wordml/symex" xmlns:wpg="http://schemas.microsoft.com/office/word/2010/wordprocessingGroup" xmlns:wpi="http://schemas.microsoft.com/office/word/2010/wordprocessingInk" xmlns:wne="http://schemas.microsoft.com/office/word/2006/wordml" xmlns:wps="http://schemas.microsoft.com/office/word/2010/wordprocessingShape" mc:Ignorable="w14 w15 w16se wp14">
   <w:body>
     <w:p>
       <w:pPr>
         <w:pStyle w:val="Ttulo1"/>
+        <w:jc w:val="center"/>
         <w:rPr>
           <w:rFonts w:asciiTheme="minorHAnsi" w:hAnsiTheme="minorHAnsi" w:cstheme="minorHAnsi"/>
           <w:b/>
@@ -12,9 +13,46 @@
           <w:color w:val="auto"/>
           <w:sz w:val="36"/>
           <w:szCs w:val="36"/>
-        </w:rPr>
-      </w:pPr>
-      <w:r>
+          <w:lang w:val="en-US"/>
+        </w:rPr>
+      </w:pPr>
+      <w:r>
+        <w:rPr>
+          <w:rFonts w:asciiTheme="minorHAnsi" w:hAnsiTheme="minorHAnsi" w:cstheme="minorHAnsi"/>
+          <w:b/>
+          <w:bCs/>
+          <w:color w:val="auto"/>
+          <w:szCs w:val="36"/>
+          <w:lang w:val="en-US"/>
+        </w:rPr>
+        <w:t>M8-2024 RESTful Web APIs con .NET Core</w:t>
+      </w:r>
+    </w:p>
+    <w:p>
+      <w:pPr>
+        <w:rPr>
+          <w:lang w:val="en-US"/>
+        </w:rPr>
+      </w:pPr>
+    </w:p>
+    <w:p>
+      <w:pPr>
+        <w:rPr>
+          <w:lang w:val="en-US"/>
+        </w:rPr>
+      </w:pPr>
+    </w:p>
+    <w:p>
+      <w:pPr>
+        <w:rPr>
+          <w:lang w:val="en-US"/>
+        </w:rPr>
+      </w:pPr>
+    </w:p>
+    <w:p>
+      <w:pPr>
+        <w:pStyle w:val="Ttulo1"/>
+        <w:jc w:val="center"/>
         <w:rPr>
           <w:rFonts w:asciiTheme="minorHAnsi" w:hAnsiTheme="minorHAnsi" w:cstheme="minorHAnsi"/>
           <w:b/>
@@ -23,9 +61,7 @@
           <w:sz w:val="36"/>
           <w:szCs w:val="36"/>
         </w:rPr>
-        <w:t xml:space="preserve">Proyecto Final Curso </w:t>
-      </w:r>
-      <w:proofErr w:type="spellStart"/>
+      </w:pPr>
       <w:r>
         <w:rPr>
           <w:rFonts w:asciiTheme="minorHAnsi" w:hAnsiTheme="minorHAnsi" w:cstheme="minorHAnsi"/>
@@ -35,9 +71,9 @@
           <w:sz w:val="36"/>
           <w:szCs w:val="36"/>
         </w:rPr>
-        <w:t>RESTful</w:t>
-      </w:r>
-      <w:proofErr w:type="spellEnd"/>
+        <w:t xml:space="preserve">Proxy reverso Ministerio de Hacienda y </w:t>
+      </w:r>
+      <w:proofErr w:type="spellStart"/>
       <w:r>
         <w:rPr>
           <w:rFonts w:asciiTheme="minorHAnsi" w:hAnsiTheme="minorHAnsi" w:cstheme="minorHAnsi"/>
@@ -47,40 +83,211 @@
           <w:sz w:val="36"/>
           <w:szCs w:val="36"/>
         </w:rPr>
-        <w:t xml:space="preserve"> API</w:t>
-      </w:r>
-    </w:p>
-    <w:p>
-      <w:pPr>
-        <w:rPr>
+        <w:t>GoMeta</w:t>
+      </w:r>
+      <w:proofErr w:type="spellEnd"/>
+    </w:p>
+    <w:p>
+      <w:pPr>
+        <w:rPr>
+          <w:sz w:val="24"/>
+        </w:rPr>
+      </w:pPr>
+    </w:p>
+    <w:p>
+      <w:pPr>
+        <w:rPr>
+          <w:sz w:val="24"/>
+        </w:rPr>
+      </w:pPr>
+    </w:p>
+    <w:p>
+      <w:pPr>
+        <w:pStyle w:val="Ttulo1"/>
+        <w:jc w:val="center"/>
+        <w:rPr>
+          <w:rFonts w:asciiTheme="minorHAnsi" w:hAnsiTheme="minorHAnsi" w:cstheme="minorHAnsi"/>
           <w:b/>
           <w:bCs/>
-        </w:rPr>
-      </w:pPr>
-      <w:r>
-        <w:rPr>
+          <w:color w:val="auto"/>
+          <w:sz w:val="36"/>
+          <w:szCs w:val="36"/>
+        </w:rPr>
+      </w:pPr>
+      <w:r>
+        <w:rPr>
+          <w:rFonts w:asciiTheme="minorHAnsi" w:hAnsiTheme="minorHAnsi" w:cstheme="minorHAnsi"/>
           <w:b/>
           <w:bCs/>
+          <w:color w:val="auto"/>
+          <w:sz w:val="36"/>
+          <w:szCs w:val="36"/>
         </w:rPr>
         <w:t>Julio Sáenz Cordero</w:t>
       </w:r>
     </w:p>
     <w:p>
-      <w:r>
-        <w:rPr>
+      <w:pPr>
+        <w:rPr>
+          <w:sz w:val="24"/>
+        </w:rPr>
+      </w:pPr>
+    </w:p>
+    <w:p>
+      <w:pPr>
+        <w:rPr>
+          <w:sz w:val="24"/>
+        </w:rPr>
+      </w:pPr>
+    </w:p>
+    <w:p>
+      <w:pPr>
+        <w:pStyle w:val="Ttulo1"/>
+        <w:jc w:val="center"/>
+        <w:rPr>
+          <w:rFonts w:asciiTheme="minorHAnsi" w:hAnsiTheme="minorHAnsi" w:cstheme="minorHAnsi"/>
           <w:b/>
           <w:bCs/>
-        </w:rPr>
-        <w:t>Diciembre 2024</w:t>
-      </w:r>
-    </w:p>
-    <w:p/>
-    <w:p>
-      <w:r>
-        <w:rPr>
+          <w:color w:val="auto"/>
+          <w:sz w:val="36"/>
+          <w:szCs w:val="36"/>
+          <w:lang w:val="en-US"/>
+        </w:rPr>
+      </w:pPr>
+      <w:proofErr w:type="spellStart"/>
+      <w:r>
+        <w:rPr>
+          <w:rFonts w:asciiTheme="minorHAnsi" w:hAnsiTheme="minorHAnsi" w:cstheme="minorHAnsi"/>
           <w:b/>
           <w:bCs/>
-        </w:rPr>
+          <w:color w:val="auto"/>
+          <w:sz w:val="36"/>
+          <w:szCs w:val="36"/>
+          <w:lang w:val="en-US"/>
+        </w:rPr>
+        <w:t>Diciembre</w:t>
+      </w:r>
+      <w:proofErr w:type="spellEnd"/>
+      <w:r>
+        <w:rPr>
+          <w:rFonts w:asciiTheme="minorHAnsi" w:hAnsiTheme="minorHAnsi" w:cstheme="minorHAnsi"/>
+          <w:b/>
+          <w:bCs/>
+          <w:color w:val="auto"/>
+          <w:sz w:val="36"/>
+          <w:szCs w:val="36"/>
+          <w:lang w:val="en-US"/>
+        </w:rPr>
+        <w:t xml:space="preserve"> 2024</w:t>
+      </w:r>
+    </w:p>
+    <w:p>
+      <w:pPr>
+        <w:rPr>
+          <w:lang w:val="en-US"/>
+        </w:rPr>
+      </w:pPr>
+    </w:p>
+    <w:p>
+      <w:pPr>
+        <w:rPr>
+          <w:lang w:val="en-US"/>
+        </w:rPr>
+      </w:pPr>
+    </w:p>
+    <w:p>
+      <w:pPr>
+        <w:rPr>
+          <w:lang w:val="en-US"/>
+        </w:rPr>
+      </w:pPr>
+    </w:p>
+    <w:p>
+      <w:pPr>
+        <w:rPr>
+          <w:lang w:val="en-US"/>
+        </w:rPr>
+      </w:pPr>
+    </w:p>
+    <w:p>
+      <w:pPr>
+        <w:rPr>
+          <w:lang w:val="en-US"/>
+        </w:rPr>
+      </w:pPr>
+    </w:p>
+    <w:p>
+      <w:pPr>
+        <w:rPr>
+          <w:lang w:val="en-US"/>
+        </w:rPr>
+      </w:pPr>
+    </w:p>
+    <w:p>
+      <w:pPr>
+        <w:rPr>
+          <w:lang w:val="en-US"/>
+        </w:rPr>
+      </w:pPr>
+    </w:p>
+    <w:p>
+      <w:pPr>
+        <w:rPr>
+          <w:lang w:val="en-US"/>
+        </w:rPr>
+      </w:pPr>
+    </w:p>
+    <w:p>
+      <w:pPr>
+        <w:rPr>
+          <w:lang w:val="en-US"/>
+        </w:rPr>
+      </w:pPr>
+    </w:p>
+    <w:p>
+      <w:pPr>
+        <w:rPr>
+          <w:lang w:val="en-US"/>
+        </w:rPr>
+      </w:pPr>
+    </w:p>
+    <w:p>
+      <w:pPr>
+        <w:rPr>
+          <w:lang w:val="en-US"/>
+        </w:rPr>
+      </w:pPr>
+    </w:p>
+    <w:p>
+      <w:pPr>
+        <w:rPr>
+          <w:lang w:val="en-US"/>
+        </w:rPr>
+      </w:pPr>
+    </w:p>
+    <w:p>
+      <w:pPr>
+        <w:rPr>
+          <w:lang w:val="en-US"/>
+        </w:rPr>
+      </w:pPr>
+    </w:p>
+    <w:p>
+      <w:pPr>
+        <w:rPr>
+          <w:lang w:val="en-US"/>
+        </w:rPr>
+      </w:pPr>
+    </w:p>
+    <w:p>
+      <w:bookmarkStart w:id="0" w:name="_GoBack"/>
+      <w:bookmarkEnd w:id="0"/>
+      <w:r>
+        <w:rPr>
+          <w:b/>
+          <w:bCs/>
+        </w:rPr>
+        <w:lastRenderedPageBreak/>
         <w:t>Descripción</w:t>
       </w:r>
     </w:p>
@@ -172,15 +379,7 @@
         </w:numPr>
       </w:pPr>
       <w:r>
-        <w:t xml:space="preserve">Método adicional para consultar </w:t>
-      </w:r>
-      <w:proofErr w:type="gramStart"/>
-      <w:r>
-        <w:t>status</w:t>
-      </w:r>
-      <w:proofErr w:type="gramEnd"/>
-      <w:r>
-        <w:t xml:space="preserve"> del API del Ministerio de Hacienda por medio de </w:t>
+        <w:t xml:space="preserve">Método adicional para consultar status del API del Ministerio de Hacienda por medio de </w:t>
       </w:r>
       <w:proofErr w:type="spellStart"/>
       <w:r>
@@ -424,7 +623,6 @@
           <w:b/>
           <w:bCs/>
         </w:rPr>
-        <w:lastRenderedPageBreak/>
         <w:t>Instalación</w:t>
       </w:r>
     </w:p>
@@ -520,6 +718,8 @@
         <w:rPr>
           <w:b/>
           <w:bCs/>
+          <w:noProof/>
+          <w:lang w:val="en-US"/>
         </w:rPr>
         <w:drawing>
           <wp:inline distT="0" distB="0" distL="0" distR="0" wp14:anchorId="60C1F856" wp14:editId="03667096">
@@ -590,7 +790,7 @@
 </file>
 
 <file path=word/numbering.xml><?xml version="1.0" encoding="utf-8"?>
-<w:numbering xmlns:wpc="http://schemas.microsoft.com/office/word/2010/wordprocessingCanvas" xmlns:cx="http://schemas.microsoft.com/office/drawing/2014/chartex" xmlns:cx1="http://schemas.microsoft.com/office/drawing/2015/9/8/chartex" xmlns:cx2="http://schemas.microsoft.com/office/drawing/2015/10/21/chartex" xmlns:cx3="http://schemas.microsoft.com/office/drawing/2016/5/9/chartex" xmlns:cx4="http://schemas.microsoft.com/office/drawing/2016/5/10/chartex" xmlns:cx5="http://schemas.microsoft.com/office/drawing/2016/5/11/chartex" xmlns:cx6="http://schemas.microsoft.com/office/drawing/2016/5/12/chartex" xmlns:cx7="http://schemas.microsoft.com/office/drawing/2016/5/13/chartex" xmlns:cx8="http://schemas.microsoft.com/office/drawing/2016/5/14/chartex" xmlns:mc="http://schemas.openxmlformats.org/markup-compatibility/2006" xmlns:aink="http://schemas.microsoft.com/office/drawing/2016/ink" xmlns:am3d="http://schemas.microsoft.com/office/drawing/2017/model3d" xmlns:o="urn:schemas-microsoft-com:office:office" xmlns:oel="http://schemas.microsoft.com/office/2019/extlst" xmlns:r="http://schemas.openxmlformats.org/officeDocument/2006/relationships" xmlns:m="http://schemas.openxmlformats.org/officeDocument/2006/math" xmlns:v="urn:schemas-microsoft-com:vml" xmlns:wp14="http://schemas.microsoft.com/office/word/2010/wordprocessingDrawing" xmlns:wp="http://schemas.openxmlformats.org/drawingml/2006/wordprocessingDrawing" xmlns:w10="urn:schemas-microsoft-com:office:word" xmlns:w="http://schemas.openxmlformats.org/wordprocessingml/2006/main" xmlns:w14="http://schemas.microsoft.com/office/word/2010/wordml" xmlns:w15="http://schemas.microsoft.com/office/word/2012/wordml" xmlns:w16cex="http://schemas.microsoft.com/office/word/2018/wordml/cex" xmlns:w16cid="http://schemas.microsoft.com/office/word/2016/wordml/cid" xmlns:w16="http://schemas.microsoft.com/office/word/2018/wordml" xmlns:w16du="http://schemas.microsoft.com/office/word/2023/wordml/word16du" xmlns:w16sdtdh="http://schemas.microsoft.com/office/word/2020/wordml/sdtdatahash" xmlns:w16se="http://schemas.microsoft.com/office/word/2015/wordml/symex" xmlns:wpg="http://schemas.microsoft.com/office/word/2010/wordprocessingGroup" xmlns:wpi="http://schemas.microsoft.com/office/word/2010/wordprocessingInk" xmlns:wne="http://schemas.microsoft.com/office/word/2006/wordml" xmlns:wps="http://schemas.microsoft.com/office/word/2010/wordprocessingShape" mc:Ignorable="w14 w15 w16se w16cid w16 w16cex w16sdtdh w16du wp14">
+<w:numbering xmlns:wpc="http://schemas.microsoft.com/office/word/2010/wordprocessingCanvas" xmlns:cx="http://schemas.microsoft.com/office/drawing/2014/chartex" xmlns:cx1="http://schemas.microsoft.com/office/drawing/2015/9/8/chartex" xmlns:mc="http://schemas.openxmlformats.org/markup-compatibility/2006" xmlns:o="urn:schemas-microsoft-com:office:office" xmlns:r="http://schemas.openxmlformats.org/officeDocument/2006/relationships" xmlns:m="http://schemas.openxmlformats.org/officeDocument/2006/math" xmlns:v="urn:schemas-microsoft-com:vml" xmlns:wp14="http://schemas.microsoft.com/office/word/2010/wordprocessingDrawing" xmlns:wp="http://schemas.openxmlformats.org/drawingml/2006/wordprocessingDrawing" xmlns:w10="urn:schemas-microsoft-com:office:word" xmlns:w="http://schemas.openxmlformats.org/wordprocessingml/2006/main" xmlns:w14="http://schemas.microsoft.com/office/word/2010/wordml" xmlns:w15="http://schemas.microsoft.com/office/word/2012/wordml" xmlns:w16se="http://schemas.microsoft.com/office/word/2015/wordml/symex" xmlns:wpg="http://schemas.microsoft.com/office/word/2010/wordprocessingGroup" xmlns:wpi="http://schemas.microsoft.com/office/word/2010/wordprocessingInk" xmlns:wne="http://schemas.microsoft.com/office/word/2006/wordml" xmlns:wps="http://schemas.microsoft.com/office/word/2010/wordprocessingShape" mc:Ignorable="w14 w15 w16se wp14">
   <w:abstractNum w:abstractNumId="0" w15:restartNumberingAfterBreak="0">
     <w:nsid w:val="09577156"/>
     <w:multiLevelType w:val="hybridMultilevel"/>
@@ -1042,23 +1242,23 @@
       </w:rPr>
     </w:lvl>
   </w:abstractNum>
-  <w:num w:numId="1" w16cid:durableId="1277758641">
+  <w:num w:numId="1">
     <w:abstractNumId w:val="2"/>
   </w:num>
-  <w:num w:numId="2" w16cid:durableId="982003945">
+  <w:num w:numId="2">
     <w:abstractNumId w:val="0"/>
   </w:num>
-  <w:num w:numId="3" w16cid:durableId="1901134456">
+  <w:num w:numId="3">
     <w:abstractNumId w:val="3"/>
   </w:num>
-  <w:num w:numId="4" w16cid:durableId="1350107285">
+  <w:num w:numId="4">
     <w:abstractNumId w:val="1"/>
   </w:num>
 </w:numbering>
 </file>
 
 <file path=word/styles.xml><?xml version="1.0" encoding="utf-8"?>
-<w:styles xmlns:mc="http://schemas.openxmlformats.org/markup-compatibility/2006" xmlns:r="http://schemas.openxmlformats.org/officeDocument/2006/relationships" xmlns:w="http://schemas.openxmlformats.org/wordprocessingml/2006/main" xmlns:w14="http://schemas.microsoft.com/office/word/2010/wordml" xmlns:w15="http://schemas.microsoft.com/office/word/2012/wordml" xmlns:w16cex="http://schemas.microsoft.com/office/word/2018/wordml/cex" xmlns:w16cid="http://schemas.microsoft.com/office/word/2016/wordml/cid" xmlns:w16="http://schemas.microsoft.com/office/word/2018/wordml" xmlns:w16du="http://schemas.microsoft.com/office/word/2023/wordml/word16du" xmlns:w16sdtdh="http://schemas.microsoft.com/office/word/2020/wordml/sdtdatahash" xmlns:w16se="http://schemas.microsoft.com/office/word/2015/wordml/symex" mc:Ignorable="w14 w15 w16se w16cid w16 w16cex w16sdtdh w16du">
+<w:styles xmlns:mc="http://schemas.openxmlformats.org/markup-compatibility/2006" xmlns:r="http://schemas.openxmlformats.org/officeDocument/2006/relationships" xmlns:w="http://schemas.openxmlformats.org/wordprocessingml/2006/main" xmlns:w14="http://schemas.microsoft.com/office/word/2010/wordml" xmlns:w15="http://schemas.microsoft.com/office/word/2012/wordml" xmlns:w16se="http://schemas.microsoft.com/office/word/2015/wordml/symex" mc:Ignorable="w14 w15 w16se">
   <w:docDefaults>
     <w:rPrDefault>
       <w:rPr>
@@ -1076,7 +1276,7 @@
       </w:pPr>
     </w:pPrDefault>
   </w:docDefaults>
-  <w:latentStyles w:defLockedState="0" w:defUIPriority="99" w:defSemiHidden="0" w:defUnhideWhenUsed="0" w:defQFormat="0" w:count="376">
+  <w:latentStyles w:defLockedState="0" w:defUIPriority="99" w:defSemiHidden="0" w:defUnhideWhenUsed="0" w:defQFormat="0" w:count="371">
     <w:lsdException w:name="Normal" w:uiPriority="0" w:qFormat="1"/>
     <w:lsdException w:name="heading 1" w:uiPriority="9" w:qFormat="1"/>
     <w:lsdException w:name="heading 2" w:semiHidden="1" w:uiPriority="9" w:unhideWhenUsed="1" w:qFormat="1"/>
@@ -1448,11 +1648,6 @@
     <w:lsdException w:name="List Table 5 Dark Accent 6" w:uiPriority="50"/>
     <w:lsdException w:name="List Table 6 Colorful Accent 6" w:uiPriority="51"/>
     <w:lsdException w:name="List Table 7 Colorful Accent 6" w:uiPriority="52"/>
-    <w:lsdException w:name="Mention" w:semiHidden="1" w:unhideWhenUsed="1"/>
-    <w:lsdException w:name="Smart Hyperlink" w:semiHidden="1" w:unhideWhenUsed="1"/>
-    <w:lsdException w:name="Hashtag" w:semiHidden="1" w:unhideWhenUsed="1"/>
-    <w:lsdException w:name="Unresolved Mention" w:semiHidden="1" w:unhideWhenUsed="1"/>
-    <w:lsdException w:name="Smart Link" w:semiHidden="1" w:unhideWhenUsed="1"/>
   </w:latentStyles>
   <w:style w:type="paragraph" w:default="1" w:styleId="Normal">
     <w:name w:val="Normal"/>
@@ -1660,6 +1855,7 @@
   <w:style w:type="character" w:default="1" w:styleId="Fuentedeprrafopredeter">
     <w:name w:val="Default Paragraph Font"/>
     <w:uiPriority w:val="1"/>
+    <w:semiHidden/>
     <w:unhideWhenUsed/>
   </w:style>
   <w:style w:type="table" w:default="1" w:styleId="Tablanormal">

</xml_diff>

<commit_message>
Se agrega link del repositorio
</commit_message>
<xml_diff>
--- a/Proyecto Final Curso RESTful API JulioSaenz.docx
+++ b/Proyecto Final Curso RESTful API JulioSaenz.docx
@@ -151,10 +151,8 @@
           <w:color w:val="auto"/>
           <w:sz w:val="36"/>
           <w:szCs w:val="36"/>
-          <w:lang w:val="en-US"/>
-        </w:rPr>
-      </w:pPr>
-      <w:proofErr w:type="spellStart"/>
+        </w:rPr>
+      </w:pPr>
       <w:r>
         <w:rPr>
           <w:rFonts w:asciiTheme="minorHAnsi" w:hAnsiTheme="minorHAnsi" w:cstheme="minorHAnsi"/>
@@ -163,129 +161,29 @@
           <w:color w:val="auto"/>
           <w:sz w:val="36"/>
           <w:szCs w:val="36"/>
-          <w:lang w:val="en-US"/>
-        </w:rPr>
-        <w:t>Diciembre</w:t>
-      </w:r>
-      <w:proofErr w:type="spellEnd"/>
-      <w:r>
-        <w:rPr>
-          <w:rFonts w:asciiTheme="minorHAnsi" w:hAnsiTheme="minorHAnsi" w:cstheme="minorHAnsi"/>
+        </w:rPr>
+        <w:t>Diciembre 2024</w:t>
+      </w:r>
+    </w:p>
+    <w:p/>
+    <w:p/>
+    <w:p/>
+    <w:p/>
+    <w:p/>
+    <w:p/>
+    <w:p/>
+    <w:p/>
+    <w:p/>
+    <w:p/>
+    <w:p/>
+    <w:p/>
+    <w:p/>
+    <w:p/>
+    <w:p>
+      <w:r>
+        <w:rPr>
           <w:b/>
           <w:bCs/>
-          <w:color w:val="auto"/>
-          <w:sz w:val="36"/>
-          <w:szCs w:val="36"/>
-          <w:lang w:val="en-US"/>
-        </w:rPr>
-        <w:t xml:space="preserve"> 2024</w:t>
-      </w:r>
-    </w:p>
-    <w:p>
-      <w:pPr>
-        <w:rPr>
-          <w:lang w:val="en-US"/>
-        </w:rPr>
-      </w:pPr>
-    </w:p>
-    <w:p>
-      <w:pPr>
-        <w:rPr>
-          <w:lang w:val="en-US"/>
-        </w:rPr>
-      </w:pPr>
-    </w:p>
-    <w:p>
-      <w:pPr>
-        <w:rPr>
-          <w:lang w:val="en-US"/>
-        </w:rPr>
-      </w:pPr>
-    </w:p>
-    <w:p>
-      <w:pPr>
-        <w:rPr>
-          <w:lang w:val="en-US"/>
-        </w:rPr>
-      </w:pPr>
-    </w:p>
-    <w:p>
-      <w:pPr>
-        <w:rPr>
-          <w:lang w:val="en-US"/>
-        </w:rPr>
-      </w:pPr>
-    </w:p>
-    <w:p>
-      <w:pPr>
-        <w:rPr>
-          <w:lang w:val="en-US"/>
-        </w:rPr>
-      </w:pPr>
-    </w:p>
-    <w:p>
-      <w:pPr>
-        <w:rPr>
-          <w:lang w:val="en-US"/>
-        </w:rPr>
-      </w:pPr>
-    </w:p>
-    <w:p>
-      <w:pPr>
-        <w:rPr>
-          <w:lang w:val="en-US"/>
-        </w:rPr>
-      </w:pPr>
-    </w:p>
-    <w:p>
-      <w:pPr>
-        <w:rPr>
-          <w:lang w:val="en-US"/>
-        </w:rPr>
-      </w:pPr>
-    </w:p>
-    <w:p>
-      <w:pPr>
-        <w:rPr>
-          <w:lang w:val="en-US"/>
-        </w:rPr>
-      </w:pPr>
-    </w:p>
-    <w:p>
-      <w:pPr>
-        <w:rPr>
-          <w:lang w:val="en-US"/>
-        </w:rPr>
-      </w:pPr>
-    </w:p>
-    <w:p>
-      <w:pPr>
-        <w:rPr>
-          <w:lang w:val="en-US"/>
-        </w:rPr>
-      </w:pPr>
-    </w:p>
-    <w:p>
-      <w:pPr>
-        <w:rPr>
-          <w:lang w:val="en-US"/>
-        </w:rPr>
-      </w:pPr>
-    </w:p>
-    <w:p>
-      <w:pPr>
-        <w:rPr>
-          <w:lang w:val="en-US"/>
-        </w:rPr>
-      </w:pPr>
-    </w:p>
-    <w:p>
-      <w:bookmarkStart w:id="0" w:name="_GoBack"/>
-      <w:bookmarkEnd w:id="0"/>
-      <w:r>
-        <w:rPr>
-          <w:b/>
-          <w:bCs/>
         </w:rPr>
         <w:lastRenderedPageBreak/>
         <w:t>Descripción</w:t>
@@ -293,7 +191,13 @@
     </w:p>
     <w:p>
       <w:r>
-        <w:t>Este proyecto consiste en un proxy reverso del API del Ministerio de Hacienda. Además, se implementaron las siguientes funcionalidades:</w:t>
+        <w:t>Este proyecto consiste en un proxy reverso del API del Ministerio de Hacienda</w:t>
+      </w:r>
+      <w:r>
+        <w:t xml:space="preserve"> y GoMeta</w:t>
+      </w:r>
+      <w:r>
+        <w:t>. Además, se implementaron las siguientes funcionalidades:</w:t>
       </w:r>
     </w:p>
     <w:p>
@@ -641,7 +545,16 @@
         <w:t xml:space="preserve">el </w:t>
       </w:r>
       <w:r>
-        <w:t>repositorio.</w:t>
+        <w:t>repositorio</w:t>
+      </w:r>
+      <w:r>
+        <w:t xml:space="preserve"> </w:t>
+      </w:r>
+      <w:r>
+        <w:t>https://github.com/JulixCR/ProyectoFinalCursoRestFulAPI</w:t>
+      </w:r>
+      <w:r>
+        <w:t>.</w:t>
       </w:r>
     </w:p>
     <w:p>
@@ -682,6 +595,13 @@
       <w:pPr>
         <w:pStyle w:val="Prrafodelista"/>
       </w:pPr>
+      <w:bookmarkStart w:id="0" w:name="_GoBack"/>
+      <w:bookmarkEnd w:id="0"/>
+    </w:p>
+    <w:p>
+      <w:pPr>
+        <w:pStyle w:val="Prrafodelista"/>
+      </w:pPr>
     </w:p>
     <w:p>
       <w:pPr>
@@ -695,6 +615,7 @@
           <w:b/>
           <w:bCs/>
         </w:rPr>
+        <w:lastRenderedPageBreak/>
         <w:t>Diagrama de arquitectura</w:t>
       </w:r>
     </w:p>

</xml_diff>